<commit_message>
Push Binary API and CONTROLLER SUCCESS FILES
</commit_message>
<xml_diff>
--- a/Report.docx
+++ b/Report.docx
@@ -3,7 +3,421 @@
 <w:document xmlns:wpc="http://schemas.microsoft.com/office/word/2010/wordprocessingCanvas" xmlns:cx="http://schemas.microsoft.com/office/drawing/2014/chartex" xmlns:cx1="http://schemas.microsoft.com/office/drawing/2015/9/8/chartex" xmlns:cx2="http://schemas.microsoft.com/office/drawing/2015/10/21/chartex" xmlns:cx3="http://schemas.microsoft.com/office/drawing/2016/5/9/chartex" xmlns:cx4="http://schemas.microsoft.com/office/drawing/2016/5/10/chartex" xmlns:cx5="http://schemas.microsoft.com/office/drawing/2016/5/11/chartex" xmlns:cx6="http://schemas.microsoft.com/office/drawing/2016/5/12/chartex" xmlns:cx7="http://schemas.microsoft.com/office/drawing/2016/5/13/chartex" xmlns:cx8="http://schemas.microsoft.com/office/drawing/2016/5/14/chartex" xmlns:mc="http://schemas.openxmlformats.org/markup-compatibility/2006" xmlns:aink="http://schemas.microsoft.com/office/drawing/2016/ink" xmlns:am3d="http://schemas.microsoft.com/office/drawing/2017/model3d" xmlns:o="urn:schemas-microsoft-com:office:office" xmlns:oel="http://schemas.microsoft.com/office/2019/extlst" xmlns:r="http://schemas.openxmlformats.org/officeDocument/2006/relationships" xmlns:m="http://schemas.openxmlformats.org/officeDocument/2006/math" xmlns:v="urn:schemas-microsoft-com:vml" xmlns:wp14="http://schemas.microsoft.com/office/word/2010/wordprocessingDrawing" xmlns:wp="http://schemas.openxmlformats.org/drawingml/2006/wordprocessingDrawing" xmlns:w10="urn:schemas-microsoft-com:office:word" xmlns:w="http://schemas.openxmlformats.org/wordprocessingml/2006/main" xmlns:w14="http://schemas.microsoft.com/office/word/2010/wordml" xmlns:w15="http://schemas.microsoft.com/office/word/2012/wordml" xmlns:w16cex="http://schemas.microsoft.com/office/word/2018/wordml/cex" xmlns:w16cid="http://schemas.microsoft.com/office/word/2016/wordml/cid" xmlns:w16="http://schemas.microsoft.com/office/word/2018/wordml" xmlns:w16sdtdh="http://schemas.microsoft.com/office/word/2020/wordml/sdtdatahash" xmlns:w16se="http://schemas.microsoft.com/office/word/2015/wordml/symex" xmlns:wpg="http://schemas.microsoft.com/office/word/2010/wordprocessingGroup" xmlns:wpi="http://schemas.microsoft.com/office/word/2010/wordprocessingInk" xmlns:wne="http://schemas.microsoft.com/office/word/2006/wordml" xmlns:wps="http://schemas.microsoft.com/office/word/2010/wordprocessingShape" mc:Ignorable="w14 w15 w16se w16cid w16 w16cex w16sdtdh wp14">
   <w:body>
     <w:p>
-      <w:r>
+      <w:pPr>
+        <w:jc w:val="center"/>
+        <w:rPr>
+          <w:b/>
+          <w:bCs/>
+        </w:rPr>
+      </w:pPr>
+      <w:r>
+        <w:rPr>
+          <w:b/>
+          <w:bCs/>
+        </w:rPr>
+        <w:t>SUCCESSFUL RUNNING OF WEB LOCALHOST</w:t>
+      </w:r>
+    </w:p>
+    <w:p>
+      <w:pPr>
+        <w:jc w:val="center"/>
+        <w:rPr>
+          <w:b/>
+          <w:bCs/>
+        </w:rPr>
+      </w:pPr>
+      <w:r>
+        <w:rPr>
+          <w:b/>
+          <w:bCs/>
+        </w:rPr>
+        <w:t>HELLO WORLD</w:t>
+      </w:r>
+    </w:p>
+    <w:p>
+      <w:r>
+        <w:drawing>
+          <wp:inline distT="0" distB="0" distL="0" distR="0" wp14:anchorId="53012D66" wp14:editId="4B1667C7">
+            <wp:extent cx="5731510" cy="2470785"/>
+            <wp:effectExtent l="133350" t="114300" r="135890" b="158115"/>
+            <wp:docPr id="977716670" name="Picture 1"/>
+            <wp:cNvGraphicFramePr>
+              <a:graphicFrameLocks xmlns:a="http://schemas.openxmlformats.org/drawingml/2006/main" noChangeAspect="1"/>
+            </wp:cNvGraphicFramePr>
+            <a:graphic xmlns:a="http://schemas.openxmlformats.org/drawingml/2006/main">
+              <a:graphicData uri="http://schemas.openxmlformats.org/drawingml/2006/picture">
+                <pic:pic xmlns:pic="http://schemas.openxmlformats.org/drawingml/2006/picture">
+                  <pic:nvPicPr>
+                    <pic:cNvPr id="977716670" name=""/>
+                    <pic:cNvPicPr/>
+                  </pic:nvPicPr>
+                  <pic:blipFill>
+                    <a:blip r:embed="rId4"/>
+                    <a:stretch>
+                      <a:fillRect/>
+                    </a:stretch>
+                  </pic:blipFill>
+                  <pic:spPr>
+                    <a:xfrm>
+                      <a:off x="0" y="0"/>
+                      <a:ext cx="5731510" cy="2470785"/>
+                    </a:xfrm>
+                    <a:prstGeom prst="rect">
+                      <a:avLst/>
+                    </a:prstGeom>
+                    <a:solidFill>
+                      <a:srgbClr val="FFFFFF">
+                        <a:shade val="85000"/>
+                      </a:srgbClr>
+                    </a:solidFill>
+                    <a:ln w="88900" cap="sq">
+                      <a:solidFill>
+                        <a:srgbClr val="FFFFFF"/>
+                      </a:solidFill>
+                      <a:miter lim="800000"/>
+                    </a:ln>
+                    <a:effectLst>
+                      <a:outerShdw blurRad="55000" dist="18000" dir="5400000" algn="tl" rotWithShape="0">
+                        <a:srgbClr val="000000">
+                          <a:alpha val="40000"/>
+                        </a:srgbClr>
+                      </a:outerShdw>
+                    </a:effectLst>
+                    <a:scene3d>
+                      <a:camera prst="orthographicFront"/>
+                      <a:lightRig rig="twoPt" dir="t">
+                        <a:rot lat="0" lon="0" rev="7200000"/>
+                      </a:lightRig>
+                    </a:scene3d>
+                    <a:sp3d>
+                      <a:bevelT w="25400" h="19050"/>
+                      <a:contourClr>
+                        <a:srgbClr val="FFFFFF"/>
+                      </a:contourClr>
+                    </a:sp3d>
+                  </pic:spPr>
+                </pic:pic>
+              </a:graphicData>
+            </a:graphic>
+          </wp:inline>
+        </w:drawing>
+      </w:r>
+    </w:p>
+    <w:p>
+      <w:pPr>
+        <w:jc w:val="center"/>
+        <w:rPr>
+          <w:b/>
+          <w:bCs/>
+        </w:rPr>
+      </w:pPr>
+    </w:p>
+    <w:p>
+      <w:pPr>
+        <w:jc w:val="center"/>
+        <w:rPr>
+          <w:b/>
+          <w:bCs/>
+        </w:rPr>
+      </w:pPr>
+      <w:r>
+        <w:rPr>
+          <w:b/>
+          <w:bCs/>
+        </w:rPr>
+        <w:t>HELLO JACK</w:t>
+      </w:r>
+    </w:p>
+    <w:p>
+      <w:r>
+        <w:drawing>
+          <wp:inline distT="0" distB="0" distL="0" distR="0" wp14:anchorId="1F0C186D" wp14:editId="053DE296">
+            <wp:extent cx="5731510" cy="2470150"/>
+            <wp:effectExtent l="133350" t="114300" r="135890" b="158750"/>
+            <wp:docPr id="206389615" name="Picture 1"/>
+            <wp:cNvGraphicFramePr>
+              <a:graphicFrameLocks xmlns:a="http://schemas.openxmlformats.org/drawingml/2006/main" noChangeAspect="1"/>
+            </wp:cNvGraphicFramePr>
+            <a:graphic xmlns:a="http://schemas.openxmlformats.org/drawingml/2006/main">
+              <a:graphicData uri="http://schemas.openxmlformats.org/drawingml/2006/picture">
+                <pic:pic xmlns:pic="http://schemas.openxmlformats.org/drawingml/2006/picture">
+                  <pic:nvPicPr>
+                    <pic:cNvPr id="206389615" name=""/>
+                    <pic:cNvPicPr/>
+                  </pic:nvPicPr>
+                  <pic:blipFill>
+                    <a:blip r:embed="rId5"/>
+                    <a:stretch>
+                      <a:fillRect/>
+                    </a:stretch>
+                  </pic:blipFill>
+                  <pic:spPr>
+                    <a:xfrm>
+                      <a:off x="0" y="0"/>
+                      <a:ext cx="5731510" cy="2470150"/>
+                    </a:xfrm>
+                    <a:prstGeom prst="rect">
+                      <a:avLst/>
+                    </a:prstGeom>
+                    <a:solidFill>
+                      <a:srgbClr val="FFFFFF">
+                        <a:shade val="85000"/>
+                      </a:srgbClr>
+                    </a:solidFill>
+                    <a:ln w="88900" cap="sq">
+                      <a:solidFill>
+                        <a:srgbClr val="FFFFFF"/>
+                      </a:solidFill>
+                      <a:miter lim="800000"/>
+                    </a:ln>
+                    <a:effectLst>
+                      <a:outerShdw blurRad="55000" dist="18000" dir="5400000" algn="tl" rotWithShape="0">
+                        <a:srgbClr val="000000">
+                          <a:alpha val="40000"/>
+                        </a:srgbClr>
+                      </a:outerShdw>
+                    </a:effectLst>
+                    <a:scene3d>
+                      <a:camera prst="orthographicFront"/>
+                      <a:lightRig rig="twoPt" dir="t">
+                        <a:rot lat="0" lon="0" rev="7200000"/>
+                      </a:lightRig>
+                    </a:scene3d>
+                    <a:sp3d>
+                      <a:bevelT w="25400" h="19050"/>
+                      <a:contourClr>
+                        <a:srgbClr val="FFFFFF"/>
+                      </a:contourClr>
+                    </a:sp3d>
+                  </pic:spPr>
+                </pic:pic>
+              </a:graphicData>
+            </a:graphic>
+          </wp:inline>
+        </w:drawing>
+      </w:r>
+    </w:p>
+    <w:p/>
+    <w:p/>
+    <w:p/>
+    <w:p/>
+    <w:p/>
+    <w:p/>
+    <w:p/>
+    <w:p/>
+    <w:p>
+      <w:pPr>
+        <w:jc w:val="center"/>
+        <w:rPr>
+          <w:b/>
+          <w:bCs/>
+        </w:rPr>
+      </w:pPr>
+      <w:r>
+        <w:rPr>
+          <w:b/>
+          <w:bCs/>
+        </w:rPr>
+        <w:t>API EMAIL</w:t>
+      </w:r>
+    </w:p>
+    <w:p>
+      <w:r>
+        <w:drawing>
+          <wp:inline distT="0" distB="0" distL="0" distR="0" wp14:anchorId="6950B80F" wp14:editId="26072D2C">
+            <wp:extent cx="5731510" cy="2913380"/>
+            <wp:effectExtent l="133350" t="114300" r="135890" b="172720"/>
+            <wp:docPr id="1721411123" name="Picture 1"/>
+            <wp:cNvGraphicFramePr>
+              <a:graphicFrameLocks xmlns:a="http://schemas.openxmlformats.org/drawingml/2006/main" noChangeAspect="1"/>
+            </wp:cNvGraphicFramePr>
+            <a:graphic xmlns:a="http://schemas.openxmlformats.org/drawingml/2006/main">
+              <a:graphicData uri="http://schemas.openxmlformats.org/drawingml/2006/picture">
+                <pic:pic xmlns:pic="http://schemas.openxmlformats.org/drawingml/2006/picture">
+                  <pic:nvPicPr>
+                    <pic:cNvPr id="1721411123" name=""/>
+                    <pic:cNvPicPr/>
+                  </pic:nvPicPr>
+                  <pic:blipFill>
+                    <a:blip r:embed="rId6"/>
+                    <a:stretch>
+                      <a:fillRect/>
+                    </a:stretch>
+                  </pic:blipFill>
+                  <pic:spPr>
+                    <a:xfrm>
+                      <a:off x="0" y="0"/>
+                      <a:ext cx="5731510" cy="2913380"/>
+                    </a:xfrm>
+                    <a:prstGeom prst="rect">
+                      <a:avLst/>
+                    </a:prstGeom>
+                    <a:solidFill>
+                      <a:srgbClr val="FFFFFF">
+                        <a:shade val="85000"/>
+                      </a:srgbClr>
+                    </a:solidFill>
+                    <a:ln w="88900" cap="sq">
+                      <a:solidFill>
+                        <a:srgbClr val="FFFFFF"/>
+                      </a:solidFill>
+                      <a:miter lim="800000"/>
+                    </a:ln>
+                    <a:effectLst>
+                      <a:outerShdw blurRad="55000" dist="18000" dir="5400000" algn="tl" rotWithShape="0">
+                        <a:srgbClr val="000000">
+                          <a:alpha val="40000"/>
+                        </a:srgbClr>
+                      </a:outerShdw>
+                    </a:effectLst>
+                    <a:scene3d>
+                      <a:camera prst="orthographicFront"/>
+                      <a:lightRig rig="twoPt" dir="t">
+                        <a:rot lat="0" lon="0" rev="7200000"/>
+                      </a:lightRig>
+                    </a:scene3d>
+                    <a:sp3d>
+                      <a:bevelT w="25400" h="19050"/>
+                      <a:contourClr>
+                        <a:srgbClr val="FFFFFF"/>
+                      </a:contourClr>
+                    </a:sp3d>
+                  </pic:spPr>
+                </pic:pic>
+              </a:graphicData>
+            </a:graphic>
+          </wp:inline>
+        </w:drawing>
+      </w:r>
+    </w:p>
+    <w:p>
+      <w:pPr>
+        <w:jc w:val="center"/>
+        <w:rPr>
+          <w:b/>
+          <w:bCs/>
+        </w:rPr>
+      </w:pPr>
+    </w:p>
+    <w:p>
+      <w:pPr>
+        <w:jc w:val="center"/>
+        <w:rPr>
+          <w:b/>
+          <w:bCs/>
+        </w:rPr>
+      </w:pPr>
+      <w:r>
+        <w:rPr>
+          <w:b/>
+          <w:bCs/>
+        </w:rPr>
+        <w:t>CALCULATOR</w:t>
+      </w:r>
+    </w:p>
+    <w:p>
+      <w:r>
+        <w:drawing>
+          <wp:inline distT="0" distB="0" distL="0" distR="0" wp14:anchorId="2A0B7B6B" wp14:editId="0D76827E">
+            <wp:extent cx="5731510" cy="1729740"/>
+            <wp:effectExtent l="133350" t="114300" r="135890" b="156210"/>
+            <wp:docPr id="1621156150" name="Picture 1"/>
+            <wp:cNvGraphicFramePr>
+              <a:graphicFrameLocks xmlns:a="http://schemas.openxmlformats.org/drawingml/2006/main" noChangeAspect="1"/>
+            </wp:cNvGraphicFramePr>
+            <a:graphic xmlns:a="http://schemas.openxmlformats.org/drawingml/2006/main">
+              <a:graphicData uri="http://schemas.openxmlformats.org/drawingml/2006/picture">
+                <pic:pic xmlns:pic="http://schemas.openxmlformats.org/drawingml/2006/picture">
+                  <pic:nvPicPr>
+                    <pic:cNvPr id="1621156150" name=""/>
+                    <pic:cNvPicPr/>
+                  </pic:nvPicPr>
+                  <pic:blipFill rotWithShape="1">
+                    <a:blip r:embed="rId7"/>
+                    <a:srcRect t="4963" b="41383"/>
+                    <a:stretch/>
+                  </pic:blipFill>
+                  <pic:spPr bwMode="auto">
+                    <a:xfrm>
+                      <a:off x="0" y="0"/>
+                      <a:ext cx="5731510" cy="1729740"/>
+                    </a:xfrm>
+                    <a:prstGeom prst="rect">
+                      <a:avLst/>
+                    </a:prstGeom>
+                    <a:solidFill>
+                      <a:srgbClr val="FFFFFF">
+                        <a:shade val="85000"/>
+                      </a:srgbClr>
+                    </a:solidFill>
+                    <a:ln w="88900" cap="sq">
+                      <a:solidFill>
+                        <a:srgbClr val="FFFFFF"/>
+                      </a:solidFill>
+                      <a:miter lim="800000"/>
+                    </a:ln>
+                    <a:effectLst>
+                      <a:outerShdw blurRad="55000" dist="18000" dir="5400000" algn="tl" rotWithShape="0">
+                        <a:srgbClr val="000000">
+                          <a:alpha val="40000"/>
+                        </a:srgbClr>
+                      </a:outerShdw>
+                    </a:effectLst>
+                    <a:scene3d>
+                      <a:camera prst="orthographicFront"/>
+                      <a:lightRig rig="twoPt" dir="t">
+                        <a:rot lat="0" lon="0" rev="7200000"/>
+                      </a:lightRig>
+                    </a:scene3d>
+                    <a:sp3d>
+                      <a:bevelT w="25400" h="19050"/>
+                      <a:contourClr>
+                        <a:srgbClr val="FFFFFF"/>
+                      </a:contourClr>
+                    </a:sp3d>
+                    <a:extLst>
+                      <a:ext uri="{53640926-AAD7-44D8-BBD7-CCE9431645EC}">
+                        <a14:shadowObscured xmlns:a14="http://schemas.microsoft.com/office/drawing/2010/main"/>
+                      </a:ext>
+                    </a:extLst>
+                  </pic:spPr>
+                </pic:pic>
+              </a:graphicData>
+            </a:graphic>
+          </wp:inline>
+        </w:drawing>
+      </w:r>
+    </w:p>
+    <w:p/>
+    <w:p/>
+    <w:p/>
+    <w:p/>
+    <w:p/>
+    <w:p/>
+    <w:p/>
+    <w:p/>
+    <w:p>
+      <w:pPr>
+        <w:jc w:val="center"/>
+        <w:rPr>
+          <w:b/>
+          <w:bCs/>
+        </w:rPr>
+      </w:pPr>
+      <w:r>
+        <w:rPr>
+          <w:b/>
+          <w:bCs/>
+        </w:rPr>
+        <w:lastRenderedPageBreak/>
+        <w:t>THREE TEST CASES OF WEB APPLICATION</w:t>
+      </w:r>
+    </w:p>
+    <w:p>
+      <w:r>
+        <w:rPr>
+          <w:noProof/>
+        </w:rPr>
         <w:drawing>
           <wp:inline distT="0" distB="0" distL="0" distR="0" wp14:anchorId="216591DE" wp14:editId="0CCEE50B">
             <wp:extent cx="5731510" cy="4956810"/>
@@ -20,7 +434,7 @@
                     <pic:cNvPicPr/>
                   </pic:nvPicPr>
                   <pic:blipFill>
-                    <a:blip r:embed="rId4"/>
+                    <a:blip r:embed="rId8"/>
                     <a:stretch>
                       <a:fillRect/>
                     </a:stretch>
@@ -40,7 +454,97 @@
           </wp:inline>
         </w:drawing>
       </w:r>
-      <w:r>
+    </w:p>
+    <w:p>
+      <w:pPr>
+        <w:jc w:val="center"/>
+        <w:rPr>
+          <w:b/>
+          <w:bCs/>
+        </w:rPr>
+      </w:pPr>
+      <w:r>
+        <w:rPr>
+          <w:b/>
+          <w:bCs/>
+        </w:rPr>
+        <w:t>SUNFIRE REPORTS FOR SUCCESS FROM 2 TO 5</w:t>
+      </w:r>
+    </w:p>
+    <w:p>
+      <w:pPr>
+        <w:jc w:val="center"/>
+        <w:rPr>
+          <w:b/>
+          <w:bCs/>
+        </w:rPr>
+      </w:pPr>
+      <w:r>
+        <w:rPr>
+          <w:b/>
+          <w:bCs/>
+        </w:rPr>
+        <w:drawing>
+          <wp:inline distT="0" distB="0" distL="0" distR="0" wp14:anchorId="488CC92C" wp14:editId="1C14A289">
+            <wp:extent cx="5731510" cy="831850"/>
+            <wp:effectExtent l="0" t="0" r="2540" b="6350"/>
+            <wp:docPr id="217562227" name="Picture 1"/>
+            <wp:cNvGraphicFramePr>
+              <a:graphicFrameLocks xmlns:a="http://schemas.openxmlformats.org/drawingml/2006/main" noChangeAspect="1"/>
+            </wp:cNvGraphicFramePr>
+            <a:graphic xmlns:a="http://schemas.openxmlformats.org/drawingml/2006/main">
+              <a:graphicData uri="http://schemas.openxmlformats.org/drawingml/2006/picture">
+                <pic:pic xmlns:pic="http://schemas.openxmlformats.org/drawingml/2006/picture">
+                  <pic:nvPicPr>
+                    <pic:cNvPr id="217562227" name=""/>
+                    <pic:cNvPicPr/>
+                  </pic:nvPicPr>
+                  <pic:blipFill>
+                    <a:blip r:embed="rId9"/>
+                    <a:stretch>
+                      <a:fillRect/>
+                    </a:stretch>
+                  </pic:blipFill>
+                  <pic:spPr>
+                    <a:xfrm>
+                      <a:off x="0" y="0"/>
+                      <a:ext cx="5731510" cy="831850"/>
+                    </a:xfrm>
+                    <a:prstGeom prst="rect">
+                      <a:avLst/>
+                    </a:prstGeom>
+                  </pic:spPr>
+                </pic:pic>
+              </a:graphicData>
+            </a:graphic>
+          </wp:inline>
+        </w:drawing>
+      </w:r>
+    </w:p>
+    <w:p>
+      <w:pPr>
+        <w:jc w:val="center"/>
+        <w:rPr>
+          <w:b/>
+          <w:bCs/>
+        </w:rPr>
+      </w:pPr>
+      <w:r>
+        <w:rPr>
+          <w:b/>
+          <w:bCs/>
+        </w:rPr>
+        <w:t>OUTPUT WENT FROM 8 TO 10 TO BE 3 MORE SUCCESSFUL TESTS</w:t>
+      </w:r>
+    </w:p>
+    <w:p>
+      <w:pPr>
+        <w:jc w:val="center"/>
+      </w:pPr>
+      <w:r>
+        <w:rPr>
+          <w:noProof/>
+        </w:rPr>
         <w:drawing>
           <wp:inline distT="0" distB="0" distL="0" distR="0" wp14:anchorId="374F2410" wp14:editId="7FD94CAE">
             <wp:extent cx="5731510" cy="1062990"/>
@@ -57,7 +561,7 @@
                     <pic:cNvPicPr/>
                   </pic:nvPicPr>
                   <pic:blipFill>
-                    <a:blip r:embed="rId5"/>
+                    <a:blip r:embed="rId10"/>
                     <a:stretch>
                       <a:fillRect/>
                     </a:stretch>
@@ -79,9 +583,332 @@
       </w:r>
     </w:p>
     <w:p>
-      <w:r>
-        <w:t>After adding 3 Test Cases for Web Application</w:t>
-      </w:r>
+      <w:pPr>
+        <w:jc w:val="center"/>
+      </w:pPr>
+    </w:p>
+    <w:p>
+      <w:pPr>
+        <w:jc w:val="center"/>
+      </w:pPr>
+    </w:p>
+    <w:p>
+      <w:pPr>
+        <w:jc w:val="center"/>
+      </w:pPr>
+    </w:p>
+    <w:p>
+      <w:pPr>
+        <w:jc w:val="center"/>
+        <w:rPr>
+          <w:b/>
+          <w:bCs/>
+        </w:rPr>
+      </w:pPr>
+      <w:r>
+        <w:rPr>
+          <w:b/>
+          <w:bCs/>
+        </w:rPr>
+        <w:lastRenderedPageBreak/>
+        <w:t xml:space="preserve">THREE TEST CASES OF </w:t>
+      </w:r>
+      <w:r>
+        <w:rPr>
+          <w:b/>
+          <w:bCs/>
+        </w:rPr>
+        <w:t>API</w:t>
+      </w:r>
+      <w:r>
+        <w:rPr>
+          <w:b/>
+          <w:bCs/>
+        </w:rPr>
+        <w:t xml:space="preserve"> APPLICATION</w:t>
+      </w:r>
+    </w:p>
+    <w:p>
+      <w:r>
+        <w:drawing>
+          <wp:inline distT="0" distB="0" distL="0" distR="0" wp14:anchorId="09B31E0D" wp14:editId="628B508F">
+            <wp:extent cx="5731510" cy="2881630"/>
+            <wp:effectExtent l="0" t="0" r="2540" b="0"/>
+            <wp:docPr id="490330724" name="Picture 1"/>
+            <wp:cNvGraphicFramePr>
+              <a:graphicFrameLocks xmlns:a="http://schemas.openxmlformats.org/drawingml/2006/main" noChangeAspect="1"/>
+            </wp:cNvGraphicFramePr>
+            <a:graphic xmlns:a="http://schemas.openxmlformats.org/drawingml/2006/main">
+              <a:graphicData uri="http://schemas.openxmlformats.org/drawingml/2006/picture">
+                <pic:pic xmlns:pic="http://schemas.openxmlformats.org/drawingml/2006/picture">
+                  <pic:nvPicPr>
+                    <pic:cNvPr id="490330724" name=""/>
+                    <pic:cNvPicPr/>
+                  </pic:nvPicPr>
+                  <pic:blipFill>
+                    <a:blip r:embed="rId11"/>
+                    <a:stretch>
+                      <a:fillRect/>
+                    </a:stretch>
+                  </pic:blipFill>
+                  <pic:spPr>
+                    <a:xfrm>
+                      <a:off x="0" y="0"/>
+                      <a:ext cx="5731510" cy="2881630"/>
+                    </a:xfrm>
+                    <a:prstGeom prst="rect">
+                      <a:avLst/>
+                    </a:prstGeom>
+                  </pic:spPr>
+                </pic:pic>
+              </a:graphicData>
+            </a:graphic>
+          </wp:inline>
+        </w:drawing>
+      </w:r>
+      <w:r>
+        <w:rPr>
+          <w:noProof/>
+        </w:rPr>
+        <w:t xml:space="preserve"> </w:t>
+      </w:r>
+      <w:r>
+        <w:drawing>
+          <wp:inline distT="0" distB="0" distL="0" distR="0" wp14:anchorId="20EBCBBE" wp14:editId="3AE1A70C">
+            <wp:extent cx="5731510" cy="1791970"/>
+            <wp:effectExtent l="0" t="0" r="2540" b="0"/>
+            <wp:docPr id="1928169292" name="Picture 1"/>
+            <wp:cNvGraphicFramePr>
+              <a:graphicFrameLocks xmlns:a="http://schemas.openxmlformats.org/drawingml/2006/main" noChangeAspect="1"/>
+            </wp:cNvGraphicFramePr>
+            <a:graphic xmlns:a="http://schemas.openxmlformats.org/drawingml/2006/main">
+              <a:graphicData uri="http://schemas.openxmlformats.org/drawingml/2006/picture">
+                <pic:pic xmlns:pic="http://schemas.openxmlformats.org/drawingml/2006/picture">
+                  <pic:nvPicPr>
+                    <pic:cNvPr id="1928169292" name=""/>
+                    <pic:cNvPicPr/>
+                  </pic:nvPicPr>
+                  <pic:blipFill>
+                    <a:blip r:embed="rId12"/>
+                    <a:stretch>
+                      <a:fillRect/>
+                    </a:stretch>
+                  </pic:blipFill>
+                  <pic:spPr>
+                    <a:xfrm>
+                      <a:off x="0" y="0"/>
+                      <a:ext cx="5731510" cy="1791970"/>
+                    </a:xfrm>
+                    <a:prstGeom prst="rect">
+                      <a:avLst/>
+                    </a:prstGeom>
+                  </pic:spPr>
+                </pic:pic>
+              </a:graphicData>
+            </a:graphic>
+          </wp:inline>
+        </w:drawing>
+      </w:r>
+    </w:p>
+    <w:p>
+      <w:pPr>
+        <w:jc w:val="center"/>
+        <w:rPr>
+          <w:b/>
+          <w:bCs/>
+        </w:rPr>
+      </w:pPr>
+      <w:r>
+        <w:rPr>
+          <w:b/>
+          <w:bCs/>
+        </w:rPr>
+        <w:t xml:space="preserve">SUNFIRE REPORTS FOR SUCCESS FROM </w:t>
+      </w:r>
+      <w:r>
+        <w:rPr>
+          <w:b/>
+          <w:bCs/>
+        </w:rPr>
+        <w:t>6</w:t>
+      </w:r>
+      <w:r>
+        <w:rPr>
+          <w:b/>
+          <w:bCs/>
+        </w:rPr>
+        <w:t xml:space="preserve"> TO </w:t>
+      </w:r>
+      <w:r>
+        <w:rPr>
+          <w:b/>
+          <w:bCs/>
+        </w:rPr>
+        <w:t>9</w:t>
+      </w:r>
+    </w:p>
+    <w:p>
+      <w:pPr>
+        <w:jc w:val="center"/>
+        <w:rPr>
+          <w:b/>
+          <w:bCs/>
+        </w:rPr>
+      </w:pPr>
+      <w:r>
+        <w:rPr>
+          <w:b/>
+          <w:bCs/>
+        </w:rPr>
+        <w:drawing>
+          <wp:inline distT="0" distB="0" distL="0" distR="0" wp14:anchorId="5790D37C" wp14:editId="7319F852">
+            <wp:extent cx="5731510" cy="1107440"/>
+            <wp:effectExtent l="0" t="0" r="2540" b="0"/>
+            <wp:docPr id="117957639" name="Picture 1"/>
+            <wp:cNvGraphicFramePr>
+              <a:graphicFrameLocks xmlns:a="http://schemas.openxmlformats.org/drawingml/2006/main" noChangeAspect="1"/>
+            </wp:cNvGraphicFramePr>
+            <a:graphic xmlns:a="http://schemas.openxmlformats.org/drawingml/2006/main">
+              <a:graphicData uri="http://schemas.openxmlformats.org/drawingml/2006/picture">
+                <pic:pic xmlns:pic="http://schemas.openxmlformats.org/drawingml/2006/picture">
+                  <pic:nvPicPr>
+                    <pic:cNvPr id="117957639" name=""/>
+                    <pic:cNvPicPr/>
+                  </pic:nvPicPr>
+                  <pic:blipFill rotWithShape="1">
+                    <a:blip r:embed="rId13"/>
+                    <a:srcRect t="39779"/>
+                    <a:stretch/>
+                  </pic:blipFill>
+                  <pic:spPr bwMode="auto">
+                    <a:xfrm>
+                      <a:off x="0" y="0"/>
+                      <a:ext cx="5731510" cy="1107440"/>
+                    </a:xfrm>
+                    <a:prstGeom prst="rect">
+                      <a:avLst/>
+                    </a:prstGeom>
+                    <a:ln>
+                      <a:noFill/>
+                    </a:ln>
+                    <a:extLst>
+                      <a:ext uri="{53640926-AAD7-44D8-BBD7-CCE9431645EC}">
+                        <a14:shadowObscured xmlns:a14="http://schemas.microsoft.com/office/drawing/2010/main"/>
+                      </a:ext>
+                    </a:extLst>
+                  </pic:spPr>
+                </pic:pic>
+              </a:graphicData>
+            </a:graphic>
+          </wp:inline>
+        </w:drawing>
+      </w:r>
+    </w:p>
+    <w:p>
+      <w:pPr>
+        <w:jc w:val="center"/>
+        <w:rPr>
+          <w:b/>
+          <w:bCs/>
+        </w:rPr>
+      </w:pPr>
+      <w:r>
+        <w:rPr>
+          <w:b/>
+          <w:bCs/>
+        </w:rPr>
+        <w:t xml:space="preserve">OUTPUT WENT FROM </w:t>
+      </w:r>
+      <w:r>
+        <w:rPr>
+          <w:b/>
+          <w:bCs/>
+        </w:rPr>
+        <w:t>11</w:t>
+      </w:r>
+      <w:r>
+        <w:rPr>
+          <w:b/>
+          <w:bCs/>
+        </w:rPr>
+        <w:t xml:space="preserve"> TO 1</w:t>
+      </w:r>
+      <w:r>
+        <w:rPr>
+          <w:b/>
+          <w:bCs/>
+        </w:rPr>
+        <w:t>4</w:t>
+      </w:r>
+      <w:r>
+        <w:rPr>
+          <w:b/>
+          <w:bCs/>
+        </w:rPr>
+        <w:t xml:space="preserve"> TO BE 3 MORE SUCCESSFUL TESTS</w:t>
+      </w:r>
+    </w:p>
+    <w:p>
+      <w:pPr>
+        <w:jc w:val="center"/>
+      </w:pPr>
+      <w:r>
+        <w:drawing>
+          <wp:inline distT="0" distB="0" distL="0" distR="0" wp14:anchorId="263E020F" wp14:editId="08789F1C">
+            <wp:extent cx="5731510" cy="1407795"/>
+            <wp:effectExtent l="0" t="0" r="2540" b="1905"/>
+            <wp:docPr id="1687783823" name="Picture 1"/>
+            <wp:cNvGraphicFramePr>
+              <a:graphicFrameLocks xmlns:a="http://schemas.openxmlformats.org/drawingml/2006/main" noChangeAspect="1"/>
+            </wp:cNvGraphicFramePr>
+            <a:graphic xmlns:a="http://schemas.openxmlformats.org/drawingml/2006/main">
+              <a:graphicData uri="http://schemas.openxmlformats.org/drawingml/2006/picture">
+                <pic:pic xmlns:pic="http://schemas.openxmlformats.org/drawingml/2006/picture">
+                  <pic:nvPicPr>
+                    <pic:cNvPr id="1687783823" name=""/>
+                    <pic:cNvPicPr/>
+                  </pic:nvPicPr>
+                  <pic:blipFill>
+                    <a:blip r:embed="rId14"/>
+                    <a:stretch>
+                      <a:fillRect/>
+                    </a:stretch>
+                  </pic:blipFill>
+                  <pic:spPr>
+                    <a:xfrm>
+                      <a:off x="0" y="0"/>
+                      <a:ext cx="5731510" cy="1407795"/>
+                    </a:xfrm>
+                    <a:prstGeom prst="rect">
+                      <a:avLst/>
+                    </a:prstGeom>
+                  </pic:spPr>
+                </pic:pic>
+              </a:graphicData>
+            </a:graphic>
+          </wp:inline>
+        </w:drawing>
+      </w:r>
+    </w:p>
+    <w:p>
+      <w:pPr>
+        <w:jc w:val="center"/>
+      </w:pPr>
+    </w:p>
+    <w:p>
+      <w:pPr>
+        <w:jc w:val="center"/>
+      </w:pPr>
+    </w:p>
+    <w:p>
+      <w:pPr>
+        <w:jc w:val="center"/>
+      </w:pPr>
+    </w:p>
+    <w:p>
+      <w:pPr>
+        <w:jc w:val="center"/>
+      </w:pPr>
     </w:p>
     <w:sectPr>
       <w:pgSz w:w="11906" w:h="16838"/>
@@ -521,6 +1348,16 @@
     <w:semiHidden/>
     <w:unhideWhenUsed/>
   </w:style>
+  <w:style w:type="paragraph" w:styleId="Revision">
+    <w:name w:val="Revision"/>
+    <w:hidden/>
+    <w:uiPriority w:val="99"/>
+    <w:semiHidden/>
+    <w:rsid w:val="006F647A"/>
+    <w:pPr>
+      <w:spacing w:after="0" w:line="240" w:lineRule="auto"/>
+    </w:pPr>
+  </w:style>
 </w:styles>
 </file>
 

</xml_diff>

<commit_message>
Updated working of all the operators
</commit_message>
<xml_diff>
--- a/Report.docx
+++ b/Report.docx
@@ -903,12 +903,205 @@
     <w:p>
       <w:pPr>
         <w:jc w:val="center"/>
-      </w:pPr>
-    </w:p>
-    <w:p>
-      <w:pPr>
-        <w:jc w:val="center"/>
-      </w:pPr>
+        <w:rPr>
+          <w:b/>
+          <w:bCs/>
+        </w:rPr>
+      </w:pPr>
+      <w:r>
+        <w:rPr>
+          <w:b/>
+          <w:bCs/>
+        </w:rPr>
+        <w:lastRenderedPageBreak/>
+        <w:t>RUN THE TESTS WITH BINARY CONTROLLER</w:t>
+      </w:r>
+      <w:r>
+        <w:rPr>
+          <w:b/>
+          <w:bCs/>
+        </w:rPr>
+        <w:t xml:space="preserve"> (19 SUCCESSFULL)</w:t>
+      </w:r>
+    </w:p>
+    <w:p>
+      <w:pPr>
+        <w:jc w:val="center"/>
+      </w:pPr>
+      <w:r>
+        <w:drawing>
+          <wp:inline distT="0" distB="0" distL="0" distR="0" wp14:anchorId="062CAF01" wp14:editId="470618F6">
+            <wp:extent cx="5731510" cy="1095375"/>
+            <wp:effectExtent l="0" t="0" r="2540" b="9525"/>
+            <wp:docPr id="835385745" name="Picture 1"/>
+            <wp:cNvGraphicFramePr>
+              <a:graphicFrameLocks xmlns:a="http://schemas.openxmlformats.org/drawingml/2006/main" noChangeAspect="1"/>
+            </wp:cNvGraphicFramePr>
+            <a:graphic xmlns:a="http://schemas.openxmlformats.org/drawingml/2006/main">
+              <a:graphicData uri="http://schemas.openxmlformats.org/drawingml/2006/picture">
+                <pic:pic xmlns:pic="http://schemas.openxmlformats.org/drawingml/2006/picture">
+                  <pic:nvPicPr>
+                    <pic:cNvPr id="835385745" name=""/>
+                    <pic:cNvPicPr/>
+                  </pic:nvPicPr>
+                  <pic:blipFill>
+                    <a:blip r:embed="rId15"/>
+                    <a:stretch>
+                      <a:fillRect/>
+                    </a:stretch>
+                  </pic:blipFill>
+                  <pic:spPr>
+                    <a:xfrm>
+                      <a:off x="0" y="0"/>
+                      <a:ext cx="5731510" cy="1095375"/>
+                    </a:xfrm>
+                    <a:prstGeom prst="rect">
+                      <a:avLst/>
+                    </a:prstGeom>
+                  </pic:spPr>
+                </pic:pic>
+              </a:graphicData>
+            </a:graphic>
+          </wp:inline>
+        </w:drawing>
+      </w:r>
+    </w:p>
+    <w:p>
+      <w:pPr>
+        <w:jc w:val="center"/>
+      </w:pPr>
+    </w:p>
+    <w:p>
+      <w:pPr>
+        <w:jc w:val="center"/>
+        <w:rPr>
+          <w:b/>
+          <w:bCs/>
+        </w:rPr>
+      </w:pPr>
+      <w:r>
+        <w:rPr>
+          <w:b/>
+          <w:bCs/>
+        </w:rPr>
+        <w:t>ADD OUTPUT</w:t>
+      </w:r>
+    </w:p>
+    <w:p>
+      <w:pPr>
+        <w:jc w:val="center"/>
+        <w:rPr>
+          <w:b/>
+          <w:bCs/>
+        </w:rPr>
+      </w:pPr>
+      <w:r>
+        <w:rPr>
+          <w:b/>
+          <w:bCs/>
+        </w:rPr>
+        <w:drawing>
+          <wp:inline distT="0" distB="0" distL="0" distR="0" wp14:anchorId="0C317428" wp14:editId="56478C50">
+            <wp:extent cx="5731510" cy="2337435"/>
+            <wp:effectExtent l="0" t="0" r="2540" b="5715"/>
+            <wp:docPr id="1079795154" name="Picture 1"/>
+            <wp:cNvGraphicFramePr>
+              <a:graphicFrameLocks xmlns:a="http://schemas.openxmlformats.org/drawingml/2006/main" noChangeAspect="1"/>
+            </wp:cNvGraphicFramePr>
+            <a:graphic xmlns:a="http://schemas.openxmlformats.org/drawingml/2006/main">
+              <a:graphicData uri="http://schemas.openxmlformats.org/drawingml/2006/picture">
+                <pic:pic xmlns:pic="http://schemas.openxmlformats.org/drawingml/2006/picture">
+                  <pic:nvPicPr>
+                    <pic:cNvPr id="1079795154" name=""/>
+                    <pic:cNvPicPr/>
+                  </pic:nvPicPr>
+                  <pic:blipFill>
+                    <a:blip r:embed="rId16"/>
+                    <a:stretch>
+                      <a:fillRect/>
+                    </a:stretch>
+                  </pic:blipFill>
+                  <pic:spPr>
+                    <a:xfrm>
+                      <a:off x="0" y="0"/>
+                      <a:ext cx="5731510" cy="2337435"/>
+                    </a:xfrm>
+                    <a:prstGeom prst="rect">
+                      <a:avLst/>
+                    </a:prstGeom>
+                  </pic:spPr>
+                </pic:pic>
+              </a:graphicData>
+            </a:graphic>
+          </wp:inline>
+        </w:drawing>
+      </w:r>
+    </w:p>
+    <w:p>
+      <w:pPr>
+        <w:jc w:val="center"/>
+        <w:rPr>
+          <w:b/>
+          <w:bCs/>
+        </w:rPr>
+      </w:pPr>
+      <w:r>
+        <w:rPr>
+          <w:b/>
+          <w:bCs/>
+        </w:rPr>
+        <w:t>JSON ADD</w:t>
+      </w:r>
+    </w:p>
+    <w:p>
+      <w:pPr>
+        <w:jc w:val="center"/>
+        <w:rPr>
+          <w:b/>
+          <w:bCs/>
+        </w:rPr>
+      </w:pPr>
+      <w:r>
+        <w:rPr>
+          <w:b/>
+          <w:bCs/>
+        </w:rPr>
+        <w:drawing>
+          <wp:inline distT="0" distB="0" distL="0" distR="0" wp14:anchorId="21A252D8" wp14:editId="663C3049">
+            <wp:extent cx="5731510" cy="2425065"/>
+            <wp:effectExtent l="0" t="0" r="2540" b="0"/>
+            <wp:docPr id="574274481" name="Picture 1"/>
+            <wp:cNvGraphicFramePr>
+              <a:graphicFrameLocks xmlns:a="http://schemas.openxmlformats.org/drawingml/2006/main" noChangeAspect="1"/>
+            </wp:cNvGraphicFramePr>
+            <a:graphic xmlns:a="http://schemas.openxmlformats.org/drawingml/2006/main">
+              <a:graphicData uri="http://schemas.openxmlformats.org/drawingml/2006/picture">
+                <pic:pic xmlns:pic="http://schemas.openxmlformats.org/drawingml/2006/picture">
+                  <pic:nvPicPr>
+                    <pic:cNvPr id="574274481" name=""/>
+                    <pic:cNvPicPr/>
+                  </pic:nvPicPr>
+                  <pic:blipFill>
+                    <a:blip r:embed="rId17"/>
+                    <a:stretch>
+                      <a:fillRect/>
+                    </a:stretch>
+                  </pic:blipFill>
+                  <pic:spPr>
+                    <a:xfrm>
+                      <a:off x="0" y="0"/>
+                      <a:ext cx="5731510" cy="2425065"/>
+                    </a:xfrm>
+                    <a:prstGeom prst="rect">
+                      <a:avLst/>
+                    </a:prstGeom>
+                  </pic:spPr>
+                </pic:pic>
+              </a:graphicData>
+            </a:graphic>
+          </wp:inline>
+        </w:drawing>
+      </w:r>
     </w:p>
     <w:sectPr>
       <w:pgSz w:w="11906" w:h="16838"/>

</xml_diff>

<commit_message>
Push all working code before video
</commit_message>
<xml_diff>
--- a/Report.docx
+++ b/Report.docx
@@ -2,6 +2,351 @@
 <file path=word/document.xml><?xml version="1.0" encoding="utf-8"?>
 <w:document xmlns:wpc="http://schemas.microsoft.com/office/word/2010/wordprocessingCanvas" xmlns:cx="http://schemas.microsoft.com/office/drawing/2014/chartex" xmlns:cx1="http://schemas.microsoft.com/office/drawing/2015/9/8/chartex" xmlns:cx2="http://schemas.microsoft.com/office/drawing/2015/10/21/chartex" xmlns:cx3="http://schemas.microsoft.com/office/drawing/2016/5/9/chartex" xmlns:cx4="http://schemas.microsoft.com/office/drawing/2016/5/10/chartex" xmlns:cx5="http://schemas.microsoft.com/office/drawing/2016/5/11/chartex" xmlns:cx6="http://schemas.microsoft.com/office/drawing/2016/5/12/chartex" xmlns:cx7="http://schemas.microsoft.com/office/drawing/2016/5/13/chartex" xmlns:cx8="http://schemas.microsoft.com/office/drawing/2016/5/14/chartex" xmlns:mc="http://schemas.openxmlformats.org/markup-compatibility/2006" xmlns:aink="http://schemas.microsoft.com/office/drawing/2016/ink" xmlns:am3d="http://schemas.microsoft.com/office/drawing/2017/model3d" xmlns:o="urn:schemas-microsoft-com:office:office" xmlns:oel="http://schemas.microsoft.com/office/2019/extlst" xmlns:r="http://schemas.openxmlformats.org/officeDocument/2006/relationships" xmlns:m="http://schemas.openxmlformats.org/officeDocument/2006/math" xmlns:v="urn:schemas-microsoft-com:vml" xmlns:wp14="http://schemas.microsoft.com/office/word/2010/wordprocessingDrawing" xmlns:wp="http://schemas.openxmlformats.org/drawingml/2006/wordprocessingDrawing" xmlns:w10="urn:schemas-microsoft-com:office:word" xmlns:w="http://schemas.openxmlformats.org/wordprocessingml/2006/main" xmlns:w14="http://schemas.microsoft.com/office/word/2010/wordml" xmlns:w15="http://schemas.microsoft.com/office/word/2012/wordml" xmlns:w16cex="http://schemas.microsoft.com/office/word/2018/wordml/cex" xmlns:w16cid="http://schemas.microsoft.com/office/word/2016/wordml/cid" xmlns:w16="http://schemas.microsoft.com/office/word/2018/wordml" xmlns:w16sdtdh="http://schemas.microsoft.com/office/word/2020/wordml/sdtdatahash" xmlns:w16se="http://schemas.microsoft.com/office/word/2015/wordml/symex" xmlns:wpg="http://schemas.microsoft.com/office/word/2010/wordprocessingGroup" xmlns:wpi="http://schemas.microsoft.com/office/word/2010/wordprocessingInk" xmlns:wne="http://schemas.microsoft.com/office/word/2006/wordml" xmlns:wps="http://schemas.microsoft.com/office/word/2010/wordprocessingShape" mc:Ignorable="w14 w15 w16se w16cid w16 w16cex w16sdtdh wp14">
   <w:body>
+    <w:p>
+      <w:pPr>
+        <w:jc w:val="center"/>
+        <w:rPr>
+          <w:rFonts w:ascii="Times New Roman" w:hAnsi="Times New Roman" w:cs="Times New Roman"/>
+          <w:b/>
+          <w:bCs/>
+          <w:sz w:val="56"/>
+          <w:szCs w:val="56"/>
+        </w:rPr>
+      </w:pPr>
+      <w:r>
+        <w:rPr>
+          <w:rFonts w:ascii="Times New Roman" w:hAnsi="Times New Roman" w:cs="Times New Roman"/>
+          <w:b/>
+          <w:bCs/>
+          <w:sz w:val="56"/>
+          <w:szCs w:val="56"/>
+        </w:rPr>
+        <w:t>ELEE 3980U</w:t>
+      </w:r>
+    </w:p>
+    <w:p>
+      <w:pPr>
+        <w:jc w:val="center"/>
+        <w:rPr>
+          <w:rFonts w:ascii="Times New Roman" w:hAnsi="Times New Roman" w:cs="Times New Roman"/>
+          <w:b/>
+          <w:bCs/>
+          <w:sz w:val="48"/>
+          <w:szCs w:val="48"/>
+        </w:rPr>
+      </w:pPr>
+    </w:p>
+    <w:p>
+      <w:pPr>
+        <w:jc w:val="center"/>
+        <w:rPr>
+          <w:rFonts w:ascii="Times New Roman" w:hAnsi="Times New Roman" w:cs="Times New Roman"/>
+          <w:b/>
+          <w:bCs/>
+          <w:sz w:val="48"/>
+          <w:szCs w:val="48"/>
+        </w:rPr>
+      </w:pPr>
+    </w:p>
+    <w:p>
+      <w:pPr>
+        <w:jc w:val="center"/>
+        <w:rPr>
+          <w:rFonts w:ascii="Times New Roman" w:hAnsi="Times New Roman" w:cs="Times New Roman"/>
+          <w:b/>
+          <w:bCs/>
+          <w:sz w:val="48"/>
+          <w:szCs w:val="48"/>
+        </w:rPr>
+      </w:pPr>
+      <w:r>
+        <w:rPr>
+          <w:rFonts w:ascii="Times New Roman" w:hAnsi="Times New Roman" w:cs="Times New Roman"/>
+          <w:b/>
+          <w:bCs/>
+          <w:sz w:val="48"/>
+          <w:szCs w:val="48"/>
+        </w:rPr>
+        <w:drawing>
+          <wp:inline distT="0" distB="0" distL="0" distR="0" wp14:anchorId="4D4CC732" wp14:editId="1582B8CF">
+            <wp:extent cx="4183743" cy="1303133"/>
+            <wp:effectExtent l="0" t="0" r="7620" b="0"/>
+            <wp:docPr id="625858185" name="Picture 1"/>
+            <wp:cNvGraphicFramePr>
+              <a:graphicFrameLocks xmlns:a="http://schemas.openxmlformats.org/drawingml/2006/main" noChangeAspect="1"/>
+            </wp:cNvGraphicFramePr>
+            <a:graphic xmlns:a="http://schemas.openxmlformats.org/drawingml/2006/main">
+              <a:graphicData uri="http://schemas.openxmlformats.org/drawingml/2006/picture">
+                <pic:pic xmlns:pic="http://schemas.openxmlformats.org/drawingml/2006/picture">
+                  <pic:nvPicPr>
+                    <pic:cNvPr id="625858185" name=""/>
+                    <pic:cNvPicPr/>
+                  </pic:nvPicPr>
+                  <pic:blipFill>
+                    <a:blip r:embed="rId4"/>
+                    <a:stretch>
+                      <a:fillRect/>
+                    </a:stretch>
+                  </pic:blipFill>
+                  <pic:spPr>
+                    <a:xfrm>
+                      <a:off x="0" y="0"/>
+                      <a:ext cx="4183743" cy="1303133"/>
+                    </a:xfrm>
+                    <a:prstGeom prst="rect">
+                      <a:avLst/>
+                    </a:prstGeom>
+                  </pic:spPr>
+                </pic:pic>
+              </a:graphicData>
+            </a:graphic>
+          </wp:inline>
+        </w:drawing>
+      </w:r>
+    </w:p>
+    <w:p>
+      <w:pPr>
+        <w:jc w:val="center"/>
+        <w:rPr>
+          <w:rFonts w:ascii="Times New Roman" w:hAnsi="Times New Roman" w:cs="Times New Roman"/>
+          <w:b/>
+          <w:bCs/>
+          <w:sz w:val="48"/>
+          <w:szCs w:val="48"/>
+        </w:rPr>
+      </w:pPr>
+    </w:p>
+    <w:p>
+      <w:pPr>
+        <w:jc w:val="center"/>
+        <w:rPr>
+          <w:rFonts w:ascii="Times New Roman" w:hAnsi="Times New Roman" w:cs="Times New Roman"/>
+          <w:b/>
+          <w:bCs/>
+          <w:sz w:val="48"/>
+          <w:szCs w:val="48"/>
+        </w:rPr>
+      </w:pPr>
+    </w:p>
+    <w:p>
+      <w:pPr>
+        <w:jc w:val="center"/>
+        <w:rPr>
+          <w:rFonts w:ascii="Times New Roman" w:hAnsi="Times New Roman" w:cs="Times New Roman"/>
+          <w:b/>
+          <w:bCs/>
+          <w:i/>
+          <w:iCs/>
+          <w:sz w:val="48"/>
+          <w:szCs w:val="48"/>
+          <w:u w:val="single"/>
+        </w:rPr>
+      </w:pPr>
+      <w:r>
+        <w:rPr>
+          <w:rFonts w:ascii="Times New Roman" w:hAnsi="Times New Roman" w:cs="Times New Roman"/>
+          <w:b/>
+          <w:bCs/>
+          <w:i/>
+          <w:iCs/>
+          <w:sz w:val="48"/>
+          <w:szCs w:val="48"/>
+          <w:u w:val="single"/>
+        </w:rPr>
+        <w:t>Lab-2</w:t>
+      </w:r>
+      <w:r>
+        <w:rPr>
+          <w:rFonts w:ascii="Times New Roman" w:hAnsi="Times New Roman" w:cs="Times New Roman"/>
+          <w:b/>
+          <w:bCs/>
+          <w:i/>
+          <w:iCs/>
+          <w:sz w:val="48"/>
+          <w:szCs w:val="48"/>
+          <w:u w:val="single"/>
+        </w:rPr>
+        <w:t xml:space="preserve"> (Maven and Web App)</w:t>
+      </w:r>
+    </w:p>
+    <w:p>
+      <w:pPr>
+        <w:rPr>
+          <w:rFonts w:ascii="Times New Roman" w:hAnsi="Times New Roman" w:cs="Times New Roman"/>
+          <w:b/>
+          <w:bCs/>
+          <w:sz w:val="48"/>
+          <w:szCs w:val="48"/>
+        </w:rPr>
+      </w:pPr>
+    </w:p>
+    <w:p>
+      <w:pPr>
+        <w:jc w:val="center"/>
+        <w:rPr>
+          <w:rFonts w:ascii="Times New Roman" w:hAnsi="Times New Roman" w:cs="Times New Roman"/>
+          <w:b/>
+          <w:bCs/>
+          <w:sz w:val="48"/>
+          <w:szCs w:val="48"/>
+        </w:rPr>
+      </w:pPr>
+    </w:p>
+    <w:p>
+      <w:pPr>
+        <w:jc w:val="center"/>
+        <w:rPr>
+          <w:rFonts w:ascii="Times New Roman" w:hAnsi="Times New Roman" w:cs="Times New Roman"/>
+          <w:b/>
+          <w:bCs/>
+          <w:sz w:val="48"/>
+          <w:szCs w:val="48"/>
+        </w:rPr>
+      </w:pPr>
+    </w:p>
+    <w:p>
+      <w:pPr>
+        <w:jc w:val="center"/>
+        <w:rPr>
+          <w:rFonts w:ascii="Times New Roman" w:hAnsi="Times New Roman" w:cs="Times New Roman"/>
+          <w:b/>
+          <w:bCs/>
+          <w:sz w:val="48"/>
+          <w:szCs w:val="48"/>
+        </w:rPr>
+      </w:pPr>
+    </w:p>
+    <w:p>
+      <w:pPr>
+        <w:jc w:val="center"/>
+        <w:rPr>
+          <w:rFonts w:ascii="Times New Roman" w:hAnsi="Times New Roman" w:cs="Times New Roman"/>
+          <w:b/>
+          <w:bCs/>
+          <w:sz w:val="48"/>
+          <w:szCs w:val="48"/>
+        </w:rPr>
+      </w:pPr>
+    </w:p>
+    <w:p>
+      <w:pPr>
+        <w:jc w:val="center"/>
+        <w:rPr>
+          <w:rFonts w:ascii="Times New Roman" w:hAnsi="Times New Roman" w:cs="Times New Roman"/>
+          <w:b/>
+          <w:bCs/>
+          <w:sz w:val="40"/>
+          <w:szCs w:val="40"/>
+        </w:rPr>
+      </w:pPr>
+      <w:r>
+        <w:rPr>
+          <w:rFonts w:ascii="Times New Roman" w:hAnsi="Times New Roman" w:cs="Times New Roman"/>
+          <w:b/>
+          <w:bCs/>
+          <w:sz w:val="40"/>
+          <w:szCs w:val="40"/>
+        </w:rPr>
+        <w:t xml:space="preserve">Name: </w:t>
+      </w:r>
+      <w:r>
+        <w:rPr>
+          <w:rFonts w:ascii="Times New Roman" w:hAnsi="Times New Roman" w:cs="Times New Roman"/>
+          <w:sz w:val="40"/>
+          <w:szCs w:val="40"/>
+        </w:rPr>
+        <w:t>Tanish Singla</w:t>
+      </w:r>
+    </w:p>
+    <w:p>
+      <w:pPr>
+        <w:jc w:val="center"/>
+        <w:rPr>
+          <w:rFonts w:ascii="Times New Roman" w:hAnsi="Times New Roman" w:cs="Times New Roman"/>
+          <w:b/>
+          <w:bCs/>
+          <w:sz w:val="40"/>
+          <w:szCs w:val="40"/>
+        </w:rPr>
+      </w:pPr>
+      <w:r>
+        <w:rPr>
+          <w:rFonts w:ascii="Times New Roman" w:hAnsi="Times New Roman" w:cs="Times New Roman"/>
+          <w:b/>
+          <w:bCs/>
+          <w:sz w:val="40"/>
+          <w:szCs w:val="40"/>
+        </w:rPr>
+        <w:t xml:space="preserve">Student ID: </w:t>
+      </w:r>
+      <w:r>
+        <w:rPr>
+          <w:rFonts w:ascii="Times New Roman" w:hAnsi="Times New Roman" w:cs="Times New Roman"/>
+          <w:sz w:val="40"/>
+          <w:szCs w:val="40"/>
+        </w:rPr>
+        <w:t>100782583</w:t>
+      </w:r>
+    </w:p>
+    <w:p>
+      <w:pPr>
+        <w:jc w:val="center"/>
+        <w:rPr>
+          <w:rFonts w:ascii="Times New Roman" w:hAnsi="Times New Roman" w:cs="Times New Roman"/>
+          <w:b/>
+          <w:bCs/>
+          <w:sz w:val="40"/>
+          <w:szCs w:val="40"/>
+        </w:rPr>
+      </w:pPr>
+      <w:r>
+        <w:rPr>
+          <w:rFonts w:ascii="Times New Roman" w:hAnsi="Times New Roman" w:cs="Times New Roman"/>
+          <w:b/>
+          <w:bCs/>
+          <w:sz w:val="40"/>
+          <w:szCs w:val="40"/>
+        </w:rPr>
+        <w:t xml:space="preserve">Date: </w:t>
+      </w:r>
+      <w:r>
+        <w:rPr>
+          <w:rFonts w:ascii="Times New Roman" w:hAnsi="Times New Roman" w:cs="Times New Roman"/>
+          <w:sz w:val="40"/>
+          <w:szCs w:val="40"/>
+        </w:rPr>
+        <w:t>29/01/2024</w:t>
+      </w:r>
+    </w:p>
+    <w:p>
+      <w:pPr>
+        <w:jc w:val="center"/>
+        <w:rPr>
+          <w:rFonts w:ascii="Times New Roman" w:hAnsi="Times New Roman" w:cs="Times New Roman"/>
+          <w:b/>
+          <w:bCs/>
+          <w:sz w:val="48"/>
+          <w:szCs w:val="48"/>
+        </w:rPr>
+      </w:pPr>
+    </w:p>
+    <w:p>
+      <w:pPr>
+        <w:rPr>
+          <w:b/>
+          <w:bCs/>
+        </w:rPr>
+      </w:pPr>
+    </w:p>
+    <w:p>
+      <w:pPr>
+        <w:jc w:val="center"/>
+        <w:rPr>
+          <w:b/>
+          <w:bCs/>
+        </w:rPr>
+      </w:pPr>
+    </w:p>
     <w:p>
       <w:pPr>
         <w:jc w:val="center"/>
@@ -52,7 +397,7 @@
                     <pic:cNvPicPr/>
                   </pic:nvPicPr>
                   <pic:blipFill>
-                    <a:blip r:embed="rId4"/>
+                    <a:blip r:embed="rId5"/>
                     <a:stretch>
                       <a:fillRect/>
                     </a:stretch>
@@ -146,7 +491,7 @@
                     <pic:cNvPicPr/>
                   </pic:nvPicPr>
                   <pic:blipFill>
-                    <a:blip r:embed="rId5"/>
+                    <a:blip r:embed="rId6"/>
                     <a:stretch>
                       <a:fillRect/>
                     </a:stretch>
@@ -239,7 +584,7 @@
                     <pic:cNvPicPr/>
                   </pic:nvPicPr>
                   <pic:blipFill>
-                    <a:blip r:embed="rId6"/>
+                    <a:blip r:embed="rId7"/>
                     <a:stretch>
                       <a:fillRect/>
                     </a:stretch>
@@ -292,7 +637,6 @@
     </w:p>
     <w:p>
       <w:pPr>
-        <w:jc w:val="center"/>
         <w:rPr>
           <w:b/>
           <w:bCs/>
@@ -333,7 +677,7 @@
                     <pic:cNvPicPr/>
                   </pic:nvPicPr>
                   <pic:blipFill rotWithShape="1">
-                    <a:blip r:embed="rId7"/>
+                    <a:blip r:embed="rId8"/>
                     <a:srcRect t="4963" b="41383"/>
                     <a:stretch/>
                   </pic:blipFill>
@@ -409,7 +753,6 @@
           <w:b/>
           <w:bCs/>
         </w:rPr>
-        <w:lastRenderedPageBreak/>
         <w:t>THREE TEST CASES OF WEB APPLICATION</w:t>
       </w:r>
     </w:p>
@@ -434,7 +777,7 @@
                     <pic:cNvPicPr/>
                   </pic:nvPicPr>
                   <pic:blipFill>
-                    <a:blip r:embed="rId8"/>
+                    <a:blip r:embed="rId9"/>
                     <a:stretch>
                       <a:fillRect/>
                     </a:stretch>
@@ -500,7 +843,7 @@
                     <pic:cNvPicPr/>
                   </pic:nvPicPr>
                   <pic:blipFill>
-                    <a:blip r:embed="rId9"/>
+                    <a:blip r:embed="rId10"/>
                     <a:stretch>
                       <a:fillRect/>
                     </a:stretch>
@@ -561,7 +904,7 @@
                     <pic:cNvPicPr/>
                   </pic:nvPicPr>
                   <pic:blipFill>
-                    <a:blip r:embed="rId10"/>
+                    <a:blip r:embed="rId11"/>
                     <a:stretch>
                       <a:fillRect/>
                     </a:stretch>
@@ -610,7 +953,6 @@
           <w:b/>
           <w:bCs/>
         </w:rPr>
-        <w:lastRenderedPageBreak/>
         <w:t xml:space="preserve">THREE TEST CASES OF </w:t>
       </w:r>
       <w:r>
@@ -646,7 +988,7 @@
                     <pic:cNvPicPr/>
                   </pic:nvPicPr>
                   <pic:blipFill>
-                    <a:blip r:embed="rId11"/>
+                    <a:blip r:embed="rId12"/>
                     <a:stretch>
                       <a:fillRect/>
                     </a:stretch>
@@ -689,7 +1031,7 @@
                     <pic:cNvPicPr/>
                   </pic:nvPicPr>
                   <pic:blipFill>
-                    <a:blip r:embed="rId12"/>
+                    <a:blip r:embed="rId13"/>
                     <a:stretch>
                       <a:fillRect/>
                     </a:stretch>
@@ -776,7 +1118,7 @@
                     <pic:cNvPicPr/>
                   </pic:nvPicPr>
                   <pic:blipFill rotWithShape="1">
-                    <a:blip r:embed="rId13"/>
+                    <a:blip r:embed="rId14"/>
                     <a:srcRect t="39779"/>
                     <a:stretch/>
                   </pic:blipFill>
@@ -869,7 +1211,7 @@
                     <pic:cNvPicPr/>
                   </pic:nvPicPr>
                   <pic:blipFill>
-                    <a:blip r:embed="rId14"/>
+                    <a:blip r:embed="rId15"/>
                     <a:stretch>
                       <a:fillRect/>
                     </a:stretch>
@@ -913,7 +1255,6 @@
           <w:b/>
           <w:bCs/>
         </w:rPr>
-        <w:lastRenderedPageBreak/>
         <w:t>RUN THE TESTS WITH BINARY CONTROLLER</w:t>
       </w:r>
       <w:r>
@@ -945,7 +1286,7 @@
                     <pic:cNvPicPr/>
                   </pic:nvPicPr>
                   <pic:blipFill>
-                    <a:blip r:embed="rId15"/>
+                    <a:blip r:embed="rId16"/>
                     <a:stretch>
                       <a:fillRect/>
                     </a:stretch>
@@ -1016,7 +1357,7 @@
                     <pic:cNvPicPr/>
                   </pic:nvPicPr>
                   <pic:blipFill>
-                    <a:blip r:embed="rId16"/>
+                    <a:blip r:embed="rId17"/>
                     <a:stretch>
                       <a:fillRect/>
                     </a:stretch>
@@ -1082,7 +1423,7 @@
                     <pic:cNvPicPr/>
                   </pic:nvPicPr>
                   <pic:blipFill>
-                    <a:blip r:embed="rId17"/>
+                    <a:blip r:embed="rId18"/>
                     <a:stretch>
                       <a:fillRect/>
                     </a:stretch>
@@ -1101,6 +1442,567 @@
             </a:graphic>
           </wp:inline>
         </w:drawing>
+      </w:r>
+    </w:p>
+    <w:p>
+      <w:pPr>
+        <w:jc w:val="center"/>
+        <w:rPr>
+          <w:b/>
+          <w:bCs/>
+        </w:rPr>
+      </w:pPr>
+    </w:p>
+    <w:p>
+      <w:pPr>
+        <w:jc w:val="center"/>
+        <w:rPr>
+          <w:b/>
+          <w:bCs/>
+        </w:rPr>
+      </w:pPr>
+    </w:p>
+    <w:p>
+      <w:pPr>
+        <w:jc w:val="center"/>
+        <w:rPr>
+          <w:b/>
+          <w:bCs/>
+        </w:rPr>
+      </w:pPr>
+    </w:p>
+    <w:p>
+      <w:pPr>
+        <w:jc w:val="center"/>
+        <w:rPr>
+          <w:b/>
+          <w:bCs/>
+        </w:rPr>
+      </w:pPr>
+    </w:p>
+    <w:p>
+      <w:pPr>
+        <w:jc w:val="center"/>
+        <w:rPr>
+          <w:b/>
+          <w:bCs/>
+        </w:rPr>
+      </w:pPr>
+      <w:r>
+        <w:rPr>
+          <w:b/>
+          <w:bCs/>
+        </w:rPr>
+        <w:t>TESTS WITH API</w:t>
+      </w:r>
+    </w:p>
+    <w:p>
+      <w:pPr>
+        <w:jc w:val="center"/>
+        <w:rPr>
+          <w:b/>
+          <w:bCs/>
+        </w:rPr>
+      </w:pPr>
+      <w:r>
+        <w:rPr>
+          <w:b/>
+          <w:bCs/>
+        </w:rPr>
+        <w:drawing>
+          <wp:inline distT="0" distB="0" distL="0" distR="0" wp14:anchorId="754D34E9" wp14:editId="647E9185">
+            <wp:extent cx="5005786" cy="3893820"/>
+            <wp:effectExtent l="0" t="0" r="0" b="0"/>
+            <wp:docPr id="155690621" name="Picture 1"/>
+            <wp:cNvGraphicFramePr>
+              <a:graphicFrameLocks xmlns:a="http://schemas.openxmlformats.org/drawingml/2006/main" noChangeAspect="1"/>
+            </wp:cNvGraphicFramePr>
+            <a:graphic xmlns:a="http://schemas.openxmlformats.org/drawingml/2006/main">
+              <a:graphicData uri="http://schemas.openxmlformats.org/drawingml/2006/picture">
+                <pic:pic xmlns:pic="http://schemas.openxmlformats.org/drawingml/2006/picture">
+                  <pic:nvPicPr>
+                    <pic:cNvPr id="155690621" name=""/>
+                    <pic:cNvPicPr/>
+                  </pic:nvPicPr>
+                  <pic:blipFill>
+                    <a:blip r:embed="rId19"/>
+                    <a:stretch>
+                      <a:fillRect/>
+                    </a:stretch>
+                  </pic:blipFill>
+                  <pic:spPr>
+                    <a:xfrm>
+                      <a:off x="0" y="0"/>
+                      <a:ext cx="5012589" cy="3899112"/>
+                    </a:xfrm>
+                    <a:prstGeom prst="rect">
+                      <a:avLst/>
+                    </a:prstGeom>
+                  </pic:spPr>
+                </pic:pic>
+              </a:graphicData>
+            </a:graphic>
+          </wp:inline>
+        </w:drawing>
+      </w:r>
+    </w:p>
+    <w:p>
+      <w:pPr>
+        <w:jc w:val="center"/>
+        <w:rPr>
+          <w:b/>
+          <w:bCs/>
+        </w:rPr>
+      </w:pPr>
+      <w:r>
+        <w:rPr>
+          <w:b/>
+          <w:bCs/>
+        </w:rPr>
+        <w:drawing>
+          <wp:inline distT="0" distB="0" distL="0" distR="0" wp14:anchorId="2FE94E4C" wp14:editId="1786C5EB">
+            <wp:extent cx="4893194" cy="3954780"/>
+            <wp:effectExtent l="0" t="0" r="0" b="0"/>
+            <wp:docPr id="847701114" name="Picture 1"/>
+            <wp:cNvGraphicFramePr>
+              <a:graphicFrameLocks xmlns:a="http://schemas.openxmlformats.org/drawingml/2006/main" noChangeAspect="1"/>
+            </wp:cNvGraphicFramePr>
+            <a:graphic xmlns:a="http://schemas.openxmlformats.org/drawingml/2006/main">
+              <a:graphicData uri="http://schemas.openxmlformats.org/drawingml/2006/picture">
+                <pic:pic xmlns:pic="http://schemas.openxmlformats.org/drawingml/2006/picture">
+                  <pic:nvPicPr>
+                    <pic:cNvPr id="847701114" name=""/>
+                    <pic:cNvPicPr/>
+                  </pic:nvPicPr>
+                  <pic:blipFill>
+                    <a:blip r:embed="rId20"/>
+                    <a:stretch>
+                      <a:fillRect/>
+                    </a:stretch>
+                  </pic:blipFill>
+                  <pic:spPr>
+                    <a:xfrm>
+                      <a:off x="0" y="0"/>
+                      <a:ext cx="4898245" cy="3958862"/>
+                    </a:xfrm>
+                    <a:prstGeom prst="rect">
+                      <a:avLst/>
+                    </a:prstGeom>
+                  </pic:spPr>
+                </pic:pic>
+              </a:graphicData>
+            </a:graphic>
+          </wp:inline>
+        </w:drawing>
+      </w:r>
+    </w:p>
+    <w:p>
+      <w:pPr>
+        <w:jc w:val="center"/>
+        <w:rPr>
+          <w:b/>
+          <w:bCs/>
+        </w:rPr>
+      </w:pPr>
+    </w:p>
+    <w:p>
+      <w:pPr>
+        <w:jc w:val="center"/>
+        <w:rPr>
+          <w:b/>
+          <w:bCs/>
+        </w:rPr>
+      </w:pPr>
+    </w:p>
+    <w:p>
+      <w:pPr>
+        <w:jc w:val="center"/>
+        <w:rPr>
+          <w:b/>
+          <w:bCs/>
+        </w:rPr>
+      </w:pPr>
+      <w:r>
+        <w:rPr>
+          <w:b/>
+          <w:bCs/>
+        </w:rPr>
+        <w:t>TEST WITHOUT API</w:t>
+      </w:r>
+    </w:p>
+    <w:p>
+      <w:pPr>
+        <w:jc w:val="center"/>
+        <w:rPr>
+          <w:b/>
+          <w:bCs/>
+        </w:rPr>
+      </w:pPr>
+      <w:r>
+        <w:rPr>
+          <w:b/>
+          <w:bCs/>
+        </w:rPr>
+        <w:drawing>
+          <wp:inline distT="0" distB="0" distL="0" distR="0" wp14:anchorId="4671C3FC" wp14:editId="699BDC62">
+            <wp:extent cx="5731510" cy="3769360"/>
+            <wp:effectExtent l="0" t="0" r="0" b="0"/>
+            <wp:docPr id="727317404" name="Picture 1"/>
+            <wp:cNvGraphicFramePr>
+              <a:graphicFrameLocks xmlns:a="http://schemas.openxmlformats.org/drawingml/2006/main" noChangeAspect="1"/>
+            </wp:cNvGraphicFramePr>
+            <a:graphic xmlns:a="http://schemas.openxmlformats.org/drawingml/2006/main">
+              <a:graphicData uri="http://schemas.openxmlformats.org/drawingml/2006/picture">
+                <pic:pic xmlns:pic="http://schemas.openxmlformats.org/drawingml/2006/picture">
+                  <pic:nvPicPr>
+                    <pic:cNvPr id="727317404" name=""/>
+                    <pic:cNvPicPr/>
+                  </pic:nvPicPr>
+                  <pic:blipFill>
+                    <a:blip r:embed="rId21"/>
+                    <a:stretch>
+                      <a:fillRect/>
+                    </a:stretch>
+                  </pic:blipFill>
+                  <pic:spPr>
+                    <a:xfrm>
+                      <a:off x="0" y="0"/>
+                      <a:ext cx="5731510" cy="3769360"/>
+                    </a:xfrm>
+                    <a:prstGeom prst="rect">
+                      <a:avLst/>
+                    </a:prstGeom>
+                  </pic:spPr>
+                </pic:pic>
+              </a:graphicData>
+            </a:graphic>
+          </wp:inline>
+        </w:drawing>
+      </w:r>
+    </w:p>
+    <w:p>
+      <w:pPr>
+        <w:jc w:val="center"/>
+        <w:rPr>
+          <w:b/>
+          <w:bCs/>
+        </w:rPr>
+      </w:pPr>
+      <w:r>
+        <w:rPr>
+          <w:b/>
+          <w:bCs/>
+        </w:rPr>
+        <w:drawing>
+          <wp:inline distT="0" distB="0" distL="0" distR="0" wp14:anchorId="60D5FAA2" wp14:editId="5C2D0B25">
+            <wp:extent cx="5731510" cy="3780790"/>
+            <wp:effectExtent l="0" t="0" r="0" b="0"/>
+            <wp:docPr id="1055519141" name="Picture 1"/>
+            <wp:cNvGraphicFramePr>
+              <a:graphicFrameLocks xmlns:a="http://schemas.openxmlformats.org/drawingml/2006/main" noChangeAspect="1"/>
+            </wp:cNvGraphicFramePr>
+            <a:graphic xmlns:a="http://schemas.openxmlformats.org/drawingml/2006/main">
+              <a:graphicData uri="http://schemas.openxmlformats.org/drawingml/2006/picture">
+                <pic:pic xmlns:pic="http://schemas.openxmlformats.org/drawingml/2006/picture">
+                  <pic:nvPicPr>
+                    <pic:cNvPr id="1055519141" name=""/>
+                    <pic:cNvPicPr/>
+                  </pic:nvPicPr>
+                  <pic:blipFill>
+                    <a:blip r:embed="rId22"/>
+                    <a:stretch>
+                      <a:fillRect/>
+                    </a:stretch>
+                  </pic:blipFill>
+                  <pic:spPr>
+                    <a:xfrm>
+                      <a:off x="0" y="0"/>
+                      <a:ext cx="5731510" cy="3780790"/>
+                    </a:xfrm>
+                    <a:prstGeom prst="rect">
+                      <a:avLst/>
+                    </a:prstGeom>
+                  </pic:spPr>
+                </pic:pic>
+              </a:graphicData>
+            </a:graphic>
+          </wp:inline>
+        </w:drawing>
+      </w:r>
+    </w:p>
+    <w:p>
+      <w:pPr>
+        <w:jc w:val="center"/>
+        <w:rPr>
+          <w:b/>
+          <w:bCs/>
+        </w:rPr>
+      </w:pPr>
+    </w:p>
+    <w:p>
+      <w:pPr>
+        <w:jc w:val="center"/>
+        <w:rPr>
+          <w:b/>
+          <w:bCs/>
+        </w:rPr>
+      </w:pPr>
+    </w:p>
+    <w:p>
+      <w:pPr>
+        <w:jc w:val="center"/>
+        <w:rPr>
+          <w:b/>
+          <w:bCs/>
+        </w:rPr>
+      </w:pPr>
+    </w:p>
+    <w:p>
+      <w:pPr>
+        <w:jc w:val="center"/>
+        <w:rPr>
+          <w:b/>
+          <w:bCs/>
+        </w:rPr>
+      </w:pPr>
+      <w:r>
+        <w:rPr>
+          <w:b/>
+          <w:bCs/>
+        </w:rPr>
+        <w:t>UPDATED WITH ALL TESTS RUNNING FOR EACH OPERTATION WITH AND W/O API</w:t>
+      </w:r>
+    </w:p>
+    <w:p>
+      <w:pPr>
+        <w:jc w:val="center"/>
+        <w:rPr>
+          <w:b/>
+          <w:bCs/>
+        </w:rPr>
+      </w:pPr>
+      <w:r>
+        <w:rPr>
+          <w:b/>
+          <w:bCs/>
+        </w:rPr>
+        <w:drawing>
+          <wp:inline distT="0" distB="0" distL="0" distR="0" wp14:anchorId="3D30E142" wp14:editId="709B9E1C">
+            <wp:extent cx="5731510" cy="1817370"/>
+            <wp:effectExtent l="0" t="0" r="0" b="0"/>
+            <wp:docPr id="452894336" name="Picture 1"/>
+            <wp:cNvGraphicFramePr>
+              <a:graphicFrameLocks xmlns:a="http://schemas.openxmlformats.org/drawingml/2006/main" noChangeAspect="1"/>
+            </wp:cNvGraphicFramePr>
+            <a:graphic xmlns:a="http://schemas.openxmlformats.org/drawingml/2006/main">
+              <a:graphicData uri="http://schemas.openxmlformats.org/drawingml/2006/picture">
+                <pic:pic xmlns:pic="http://schemas.openxmlformats.org/drawingml/2006/picture">
+                  <pic:nvPicPr>
+                    <pic:cNvPr id="452894336" name=""/>
+                    <pic:cNvPicPr/>
+                  </pic:nvPicPr>
+                  <pic:blipFill>
+                    <a:blip r:embed="rId23"/>
+                    <a:stretch>
+                      <a:fillRect/>
+                    </a:stretch>
+                  </pic:blipFill>
+                  <pic:spPr>
+                    <a:xfrm>
+                      <a:off x="0" y="0"/>
+                      <a:ext cx="5731510" cy="1817370"/>
+                    </a:xfrm>
+                    <a:prstGeom prst="rect">
+                      <a:avLst/>
+                    </a:prstGeom>
+                  </pic:spPr>
+                </pic:pic>
+              </a:graphicData>
+            </a:graphic>
+          </wp:inline>
+        </w:drawing>
+      </w:r>
+    </w:p>
+    <w:p>
+      <w:pPr>
+        <w:jc w:val="center"/>
+        <w:rPr>
+          <w:b/>
+          <w:bCs/>
+        </w:rPr>
+      </w:pPr>
+      <w:r>
+        <w:rPr>
+          <w:b/>
+          <w:bCs/>
+        </w:rPr>
+        <w:t>BINARY API SUNFIRE REPORTS</w:t>
+      </w:r>
+    </w:p>
+    <w:p>
+      <w:pPr>
+        <w:jc w:val="center"/>
+        <w:rPr>
+          <w:b/>
+          <w:bCs/>
+        </w:rPr>
+      </w:pPr>
+      <w:r>
+        <w:rPr>
+          <w:b/>
+          <w:bCs/>
+        </w:rPr>
+        <w:drawing>
+          <wp:inline distT="0" distB="0" distL="0" distR="0" wp14:anchorId="771CF00E" wp14:editId="1BF1CEE7">
+            <wp:extent cx="5731510" cy="1930400"/>
+            <wp:effectExtent l="0" t="0" r="0" b="0"/>
+            <wp:docPr id="1034801744" name="Picture 1"/>
+            <wp:cNvGraphicFramePr>
+              <a:graphicFrameLocks xmlns:a="http://schemas.openxmlformats.org/drawingml/2006/main" noChangeAspect="1"/>
+            </wp:cNvGraphicFramePr>
+            <a:graphic xmlns:a="http://schemas.openxmlformats.org/drawingml/2006/main">
+              <a:graphicData uri="http://schemas.openxmlformats.org/drawingml/2006/picture">
+                <pic:pic xmlns:pic="http://schemas.openxmlformats.org/drawingml/2006/picture">
+                  <pic:nvPicPr>
+                    <pic:cNvPr id="1034801744" name=""/>
+                    <pic:cNvPicPr/>
+                  </pic:nvPicPr>
+                  <pic:blipFill>
+                    <a:blip r:embed="rId24"/>
+                    <a:stretch>
+                      <a:fillRect/>
+                    </a:stretch>
+                  </pic:blipFill>
+                  <pic:spPr>
+                    <a:xfrm>
+                      <a:off x="0" y="0"/>
+                      <a:ext cx="5731510" cy="1930400"/>
+                    </a:xfrm>
+                    <a:prstGeom prst="rect">
+                      <a:avLst/>
+                    </a:prstGeom>
+                  </pic:spPr>
+                </pic:pic>
+              </a:graphicData>
+            </a:graphic>
+          </wp:inline>
+        </w:drawing>
+      </w:r>
+    </w:p>
+    <w:p>
+      <w:pPr>
+        <w:jc w:val="center"/>
+        <w:rPr>
+          <w:b/>
+          <w:bCs/>
+        </w:rPr>
+      </w:pPr>
+      <w:r>
+        <w:rPr>
+          <w:b/>
+          <w:bCs/>
+        </w:rPr>
+        <w:t>BINARY SUNFIRE REPORT</w:t>
+      </w:r>
+    </w:p>
+    <w:p>
+      <w:pPr>
+        <w:jc w:val="center"/>
+        <w:rPr>
+          <w:b/>
+          <w:bCs/>
+        </w:rPr>
+      </w:pPr>
+      <w:r>
+        <w:rPr>
+          <w:b/>
+          <w:bCs/>
+        </w:rPr>
+        <w:drawing>
+          <wp:inline distT="0" distB="0" distL="0" distR="0" wp14:anchorId="37660A5E" wp14:editId="72C610E8">
+            <wp:extent cx="5731510" cy="2185035"/>
+            <wp:effectExtent l="0" t="0" r="0" b="0"/>
+            <wp:docPr id="1355966347" name="Picture 1"/>
+            <wp:cNvGraphicFramePr>
+              <a:graphicFrameLocks xmlns:a="http://schemas.openxmlformats.org/drawingml/2006/main" noChangeAspect="1"/>
+            </wp:cNvGraphicFramePr>
+            <a:graphic xmlns:a="http://schemas.openxmlformats.org/drawingml/2006/main">
+              <a:graphicData uri="http://schemas.openxmlformats.org/drawingml/2006/picture">
+                <pic:pic xmlns:pic="http://schemas.openxmlformats.org/drawingml/2006/picture">
+                  <pic:nvPicPr>
+                    <pic:cNvPr id="1355966347" name=""/>
+                    <pic:cNvPicPr/>
+                  </pic:nvPicPr>
+                  <pic:blipFill>
+                    <a:blip r:embed="rId25"/>
+                    <a:stretch>
+                      <a:fillRect/>
+                    </a:stretch>
+                  </pic:blipFill>
+                  <pic:spPr>
+                    <a:xfrm>
+                      <a:off x="0" y="0"/>
+                      <a:ext cx="5731510" cy="2185035"/>
+                    </a:xfrm>
+                    <a:prstGeom prst="rect">
+                      <a:avLst/>
+                    </a:prstGeom>
+                  </pic:spPr>
+                </pic:pic>
+              </a:graphicData>
+            </a:graphic>
+          </wp:inline>
+        </w:drawing>
+      </w:r>
+    </w:p>
+    <w:p>
+      <w:pPr>
+        <w:rPr>
+          <w:sz w:val="32"/>
+          <w:szCs w:val="32"/>
+        </w:rPr>
+      </w:pPr>
+    </w:p>
+    <w:p>
+      <w:pPr>
+        <w:jc w:val="center"/>
+        <w:rPr>
+          <w:sz w:val="32"/>
+          <w:szCs w:val="32"/>
+        </w:rPr>
+      </w:pPr>
+      <w:r>
+        <w:rPr>
+          <w:sz w:val="32"/>
+          <w:szCs w:val="32"/>
+        </w:rPr>
+        <w:t xml:space="preserve">GITHUB: </w:t>
+      </w:r>
+      <w:hyperlink r:id="rId26" w:history="1">
+        <w:r>
+          <w:rPr>
+            <w:rStyle w:val="Hyperlink"/>
+            <w:sz w:val="32"/>
+            <w:szCs w:val="32"/>
+          </w:rPr>
+          <w:t>https://github.com/tanish1409/SOFE3980-Lab2</w:t>
+        </w:r>
+      </w:hyperlink>
+    </w:p>
+    <w:p>
+      <w:pPr>
+        <w:jc w:val="center"/>
+        <w:rPr>
+          <w:sz w:val="32"/>
+          <w:szCs w:val="32"/>
+        </w:rPr>
+      </w:pPr>
+      <w:r>
+        <w:rPr>
+          <w:sz w:val="32"/>
+          <w:szCs w:val="32"/>
+        </w:rPr>
+        <w:t xml:space="preserve">YOUTUBE: </w:t>
       </w:r>
     </w:p>
     <w:sectPr>
@@ -1551,6 +2453,29 @@
       <w:spacing w:after="0" w:line="240" w:lineRule="auto"/>
     </w:pPr>
   </w:style>
+  <w:style w:type="character" w:styleId="Hyperlink">
+    <w:name w:val="Hyperlink"/>
+    <w:basedOn w:val="DefaultParagraphFont"/>
+    <w:uiPriority w:val="99"/>
+    <w:unhideWhenUsed/>
+    <w:rsid w:val="004372E2"/>
+    <w:rPr>
+      <w:color w:val="0563C1" w:themeColor="hyperlink"/>
+      <w:u w:val="single"/>
+    </w:rPr>
+  </w:style>
+  <w:style w:type="character" w:styleId="UnresolvedMention">
+    <w:name w:val="Unresolved Mention"/>
+    <w:basedOn w:val="DefaultParagraphFont"/>
+    <w:uiPriority w:val="99"/>
+    <w:semiHidden/>
+    <w:unhideWhenUsed/>
+    <w:rsid w:val="004372E2"/>
+    <w:rPr>
+      <w:color w:val="605E5C"/>
+      <w:shd w:val="clear" w:color="auto" w:fill="E1DFDD"/>
+    </w:rPr>
+  </w:style>
 </w:styles>
 </file>
 

</xml_diff>